<commit_message>
Microservices added + workflow update
</commit_message>
<xml_diff>
--- a/Documentatie/DeepDrunkTalks - Research.docx
+++ b/Documentatie/DeepDrunkTalks - Research.docx
@@ -129,6 +129,9 @@
       <w:r>
         <w:br/>
         <w:t>Versie: 1.0</w:t>
+      </w:r>
+      <w:r>
+        <w:br w:type="page"/>
       </w:r>
     </w:p>
     <w:p>
@@ -302,9 +305,6 @@
     <w:p/>
     <w:p/>
     <w:p/>
-    <w:p/>
-    <w:p/>
-    <w:p/>
     <w:p>
       <w:pPr>
         <w:rPr>
@@ -341,6 +341,7 @@
             <w14:round/>
           </w14:textOutline>
         </w:rPr>
+        <w:lastRenderedPageBreak/>
         <w:t>Inhoudsopgave</w:t>
       </w:r>
     </w:p>
@@ -386,6 +387,34 @@
         </w:p>
       </w:sdtContent>
     </w:sdt>
+    <w:p/>
+    <w:p/>
+    <w:p/>
+    <w:p/>
+    <w:p/>
+    <w:p/>
+    <w:p/>
+    <w:p/>
+    <w:p/>
+    <w:p/>
+    <w:p/>
+    <w:p/>
+    <w:p/>
+    <w:p/>
+    <w:p/>
+    <w:p/>
+    <w:p/>
+    <w:p/>
+    <w:p/>
+    <w:p/>
+    <w:p/>
+    <w:p/>
+    <w:p/>
+    <w:p/>
+    <w:p/>
+    <w:p/>
+    <w:p/>
+    <w:p/>
     <w:p/>
     <w:sectPr>
       <w:footerReference w:type="default" r:id="rId9"/>

</xml_diff>